<commit_message>
Uploading k-means algorithm of unsupervised learning
</commit_message>
<xml_diff>
--- a/Prediction_of_hospital_readmission_in_diabetic_inpatients.docx
+++ b/Prediction_of_hospital_readmission_in_diabetic_inpatients.docx
@@ -350,6 +350,14 @@
             <w:r>
               <w:t>256915, Suleyman Erim</w:t>
             </w:r>
+            <w:r>
+              <w:t xml:space="preserve">, </w:t>
+            </w:r>
+            <w:r>
+              <w:t>suleyman.erim@ug.bilkent.edu.tr</w:t>
+            </w:r>
+            <w:bookmarkStart w:id="0" w:name="_GoBack"/>
+            <w:bookmarkEnd w:id="0"/>
           </w:p>
           <w:p>
             <w:pPr>
@@ -610,12 +618,7 @@
             <w:pStyle w:val="TOCHeading"/>
           </w:pPr>
           <w:r>
-            <w:t>Co</w:t>
-          </w:r>
-          <w:bookmarkStart w:id="0" w:name="_GoBack"/>
-          <w:bookmarkEnd w:id="0"/>
-          <w:r>
-            <w:t>ntents</w:t>
+            <w:t>Contents</w:t>
           </w:r>
         </w:p>
         <w:p>
@@ -5399,6 +5402,9 @@
     <w:p>
       <w:pPr>
         <w:pStyle w:val="Heading"/>
+        <w:rPr>
+          <w:rFonts w:hint="eastAsia"/>
+        </w:rPr>
       </w:pPr>
       <w:r>
         <w:t>plt.show()</w:t>
@@ -5407,9 +5413,6 @@
     <w:p>
       <w:pPr>
         <w:pStyle w:val="BodyText"/>
-        <w:rPr>
-          <w:rFonts w:hint="eastAsia"/>
-        </w:rPr>
       </w:pPr>
       <w:r>
         <w:rPr>
@@ -5480,6 +5483,9 @@
     <w:p>
       <w:pPr>
         <w:pStyle w:val="Heading"/>
+        <w:rPr>
+          <w:rFonts w:hint="eastAsia"/>
+        </w:rPr>
       </w:pPr>
       <w:r>
         <w:t>We see that the feature time_in_hospital is the biggest clue we have in guessing whether a patient is getting readmitted or not.</w:t>
@@ -5502,19 +5508,19 @@
           <w:szCs w:val="36"/>
         </w:rPr>
       </w:pPr>
-      <w:bookmarkStart w:id="26" w:name="_Toc518251917"/>
-      <w:bookmarkStart w:id="27" w:name="_Toc518291030"/>
-      <w:bookmarkStart w:id="28" w:name="_Toc518292531"/>
-      <w:bookmarkStart w:id="29" w:name="_Toc518292727"/>
-      <w:bookmarkStart w:id="30" w:name="_Toc518292755"/>
-      <w:bookmarkStart w:id="31" w:name="_Toc518294722"/>
-      <w:bookmarkStart w:id="32" w:name="_Toc518295418"/>
+      <w:bookmarkStart w:id="26" w:name="_Toc518291030"/>
+      <w:bookmarkStart w:id="27" w:name="_Toc518292531"/>
+      <w:bookmarkStart w:id="28" w:name="_Toc518292727"/>
+      <w:bookmarkStart w:id="29" w:name="_Toc518292755"/>
+      <w:bookmarkStart w:id="30" w:name="_Toc518294722"/>
+      <w:bookmarkStart w:id="31" w:name="_Toc518295418"/>
+      <w:bookmarkStart w:id="32" w:name="_Toc518251917"/>
+      <w:bookmarkEnd w:id="26"/>
       <w:bookmarkEnd w:id="27"/>
       <w:bookmarkEnd w:id="28"/>
       <w:bookmarkEnd w:id="29"/>
       <w:bookmarkEnd w:id="30"/>
       <w:bookmarkEnd w:id="31"/>
-      <w:bookmarkEnd w:id="32"/>
     </w:p>
     <w:p>
       <w:pPr>
@@ -5611,7 +5617,7 @@
         <w:pStyle w:val="Heading1"/>
       </w:pPr>
       <w:bookmarkStart w:id="51" w:name="_Toc518295422"/>
-      <w:bookmarkEnd w:id="26"/>
+      <w:bookmarkEnd w:id="32"/>
       <w:r>
         <w:t>Conclusion</w:t>
       </w:r>
@@ -5623,19 +5629,27 @@
     <w:p>
       <w:pPr>
         <w:ind w:firstLine="720"/>
+        <w:rPr>
+          <w:rFonts w:ascii="Liberation Sans" w:hAnsi="Liberation Sans" w:hint="eastAsia"/>
+          <w:sz w:val="28"/>
+          <w:szCs w:val="28"/>
+        </w:rPr>
+      </w:pPr>
+      <w:r>
         <w:rPr>
           <w:rFonts w:ascii="Liberation Sans" w:hAnsi="Liberation Sans"/>
           <w:sz w:val="28"/>
           <w:szCs w:val="28"/>
         </w:rPr>
-      </w:pPr>
+        <w:t>Our decision tree model indicates highest importance of time spent in hospital, age and discharge to another hospital for both simple and complex versions. If we plot these against the coefficients from</w:t>
+      </w:r>
       <w:r>
         <w:rPr>
           <w:rFonts w:ascii="Liberation Sans" w:hAnsi="Liberation Sans"/>
           <w:sz w:val="28"/>
           <w:szCs w:val="28"/>
         </w:rPr>
-        <w:t>Our decision tree model indicates highest importance of time spent in hospital, age and discharge to another hospital for both simple and complex versions. If we plot these against the coefficients from</w:t>
+        <w:t xml:space="preserve"> logistic regression</w:t>
       </w:r>
       <w:r>
         <w:rPr>
@@ -5643,7 +5657,7 @@
           <w:sz w:val="28"/>
           <w:szCs w:val="28"/>
         </w:rPr>
-        <w:t xml:space="preserve"> logistic regression</w:t>
+        <w:t>, they do not correlate well. Since we used cross-validation and achieved similar test and train accuracy to avoid overfitting, this may suggest a different correlation structure of the variables in the model or lower explai</w:t>
       </w:r>
       <w:r>
         <w:rPr>
@@ -5651,33 +5665,41 @@
           <w:sz w:val="28"/>
           <w:szCs w:val="28"/>
         </w:rPr>
-        <w:t>, they do not correlate well. Since we used cross-validation and achieved similar test and train accuracy to avoid overfitting, this may suggest a different correlation structure of the variables in the model or lower explai</w:t>
-      </w:r>
+        <w:t>ned variance in logistic model.</w:t>
+      </w:r>
+    </w:p>
+    <w:p>
+      <w:pPr>
+        <w:ind w:firstLine="720"/>
+        <w:rPr>
+          <w:rFonts w:ascii="Liberation Sans" w:hAnsi="Liberation Sans" w:hint="eastAsia"/>
+          <w:sz w:val="28"/>
+          <w:szCs w:val="28"/>
+        </w:rPr>
+      </w:pPr>
       <w:r>
         <w:rPr>
           <w:rFonts w:ascii="Liberation Sans" w:hAnsi="Liberation Sans"/>
           <w:sz w:val="28"/>
           <w:szCs w:val="28"/>
         </w:rPr>
-        <w:t>ned variance in logistic model.</w:t>
-      </w:r>
-    </w:p>
-    <w:p>
-      <w:pPr>
-        <w:ind w:firstLine="720"/>
+        <w:t xml:space="preserve">To compare overall model performance metrics for different models, we collected all the metrics </w:t>
+      </w:r>
+      <w:r>
         <w:rPr>
           <w:rFonts w:ascii="Liberation Sans" w:hAnsi="Liberation Sans"/>
           <w:sz w:val="28"/>
           <w:szCs w:val="28"/>
         </w:rPr>
-      </w:pPr>
+        <w:t>and created a chart shown below</w:t>
+      </w:r>
       <w:r>
         <w:rPr>
           <w:rFonts w:ascii="Liberation Sans" w:hAnsi="Liberation Sans"/>
           <w:sz w:val="28"/>
           <w:szCs w:val="28"/>
         </w:rPr>
-        <w:t xml:space="preserve">To compare overall model performance metrics for different models, we collected all the metrics </w:t>
+        <w:t xml:space="preserve">. As you can tell, the </w:t>
       </w:r>
       <w:r>
         <w:rPr>
@@ -5685,7 +5707,7 @@
           <w:sz w:val="28"/>
           <w:szCs w:val="28"/>
         </w:rPr>
-        <w:t>and created a chart shown below</w:t>
+        <w:t xml:space="preserve">difference between performances </w:t>
       </w:r>
       <w:r>
         <w:rPr>
@@ -5693,7 +5715,7 @@
           <w:sz w:val="28"/>
           <w:szCs w:val="28"/>
         </w:rPr>
-        <w:t xml:space="preserve">. As you can tell, the </w:t>
+        <w:t xml:space="preserve">of </w:t>
       </w:r>
       <w:r>
         <w:rPr>
@@ -5701,22 +5723,6 @@
           <w:sz w:val="28"/>
           <w:szCs w:val="28"/>
         </w:rPr>
-        <w:t xml:space="preserve">difference between performances </w:t>
-      </w:r>
-      <w:r>
-        <w:rPr>
-          <w:rFonts w:ascii="Liberation Sans" w:hAnsi="Liberation Sans"/>
-          <w:sz w:val="28"/>
-          <w:szCs w:val="28"/>
-        </w:rPr>
-        <w:t xml:space="preserve">of </w:t>
-      </w:r>
-      <w:r>
-        <w:rPr>
-          <w:rFonts w:ascii="Liberation Sans" w:hAnsi="Liberation Sans"/>
-          <w:sz w:val="28"/>
-          <w:szCs w:val="28"/>
-        </w:rPr>
         <w:lastRenderedPageBreak/>
         <w:t>logistic versus tree based models is remarkable. Besides accuracy, recall is important here since hospitals get penalized and incur additional costs both for the patient and the insurance agencies if a patient expected not to be readmitted shows up in 30 days.</w:t>
       </w:r>
@@ -5725,7 +5731,7 @@
       <w:pPr>
         <w:ind w:firstLine="720"/>
         <w:rPr>
-          <w:rFonts w:ascii="Liberation Sans" w:hAnsi="Liberation Sans"/>
+          <w:rFonts w:ascii="Liberation Sans" w:hAnsi="Liberation Sans" w:hint="eastAsia"/>
           <w:sz w:val="28"/>
           <w:szCs w:val="28"/>
         </w:rPr>
@@ -5775,51 +5781,51 @@
       <w:pPr>
         <w:ind w:firstLine="720"/>
         <w:rPr>
+          <w:rFonts w:ascii="Liberation Sans" w:hAnsi="Liberation Sans" w:hint="eastAsia"/>
+          <w:sz w:val="28"/>
+          <w:szCs w:val="28"/>
+        </w:rPr>
+      </w:pPr>
+      <w:r>
+        <w:rPr>
           <w:rFonts w:ascii="Liberation Sans" w:hAnsi="Liberation Sans"/>
           <w:sz w:val="28"/>
           <w:szCs w:val="28"/>
         </w:rPr>
-      </w:pPr>
+        <w:t>W</w:t>
+      </w:r>
       <w:r>
         <w:rPr>
           <w:rFonts w:ascii="Liberation Sans" w:hAnsi="Liberation Sans"/>
           <w:sz w:val="28"/>
           <w:szCs w:val="28"/>
         </w:rPr>
-        <w:t>W</w:t>
-      </w:r>
+        <w:t>e can say something about the overall process:</w:t>
+      </w:r>
+    </w:p>
+    <w:p>
+      <w:pPr>
+        <w:ind w:firstLine="720"/>
+        <w:rPr>
+          <w:rFonts w:ascii="Liberation Sans" w:hAnsi="Liberation Sans" w:hint="eastAsia"/>
+          <w:sz w:val="28"/>
+          <w:szCs w:val="28"/>
+        </w:rPr>
+      </w:pPr>
       <w:r>
         <w:rPr>
           <w:rFonts w:ascii="Liberation Sans" w:hAnsi="Liberation Sans"/>
           <w:sz w:val="28"/>
           <w:szCs w:val="28"/>
         </w:rPr>
-        <w:t>e can say something about the overall process:</w:t>
+        <w:t>Considering accuracy of predicting outcomes, tree based models are clearly outperforming logistic regression, perhaps because decision boundaries are non-linear or there are complex time-sequence dependent interactions between the things happen to a patient during a hospital stay.</w:t>
       </w:r>
     </w:p>
     <w:p>
       <w:pPr>
         <w:ind w:firstLine="720"/>
         <w:rPr>
-          <w:rFonts w:ascii="Liberation Sans" w:hAnsi="Liberation Sans"/>
-          <w:sz w:val="28"/>
-          <w:szCs w:val="28"/>
-        </w:rPr>
-      </w:pPr>
-      <w:r>
-        <w:rPr>
-          <w:rFonts w:ascii="Liberation Sans" w:hAnsi="Liberation Sans"/>
-          <w:sz w:val="28"/>
-          <w:szCs w:val="28"/>
-        </w:rPr>
-        <w:t>Considering accuracy of predicting outcomes, tree based models are clearly outperforming logistic regression, perhaps because decision boundaries are non-linear or there are complex time-sequence dependent interactions between the things happen to a patient during a hospital stay.</w:t>
-      </w:r>
-    </w:p>
-    <w:p>
-      <w:pPr>
-        <w:ind w:firstLine="720"/>
-        <w:rPr>
-          <w:rFonts w:ascii="Liberation Sans" w:hAnsi="Liberation Sans"/>
+          <w:rFonts w:ascii="Liberation Sans" w:hAnsi="Liberation Sans" w:hint="eastAsia"/>
           <w:sz w:val="28"/>
           <w:szCs w:val="28"/>
         </w:rPr>
@@ -5968,7 +5974,7 @@
                 <w:rPr>
                   <w:noProof/>
                 </w:rPr>
-                <w:t>2</w:t>
+                <w:t>1</w:t>
               </w:r>
               <w:r>
                 <w:fldChar w:fldCharType="end"/>
@@ -7647,6 +7653,7 @@
   <w:style w:type="character" w:default="1" w:styleId="DefaultParagraphFont">
     <w:name w:val="Default Paragraph Font"/>
     <w:uiPriority w:val="1"/>
+    <w:semiHidden/>
     <w:unhideWhenUsed/>
   </w:style>
   <w:style w:type="table" w:default="1" w:styleId="TableNormal">
@@ -8867,15 +8874,6 @@
 </file>
 
 <file path=customXml/item1.xml><?xml version="1.0" encoding="utf-8"?>
-<?mso-contentType ?>
-<FormTemplates xmlns="http://schemas.microsoft.com/sharepoint/v3/contenttype/forms">
-  <Display>DocumentLibraryForm</Display>
-  <Edit>DocumentLibraryForm</Edit>
-  <New>DocumentLibraryForm</New>
-</FormTemplates>
-</file>
-
-<file path=customXml/item2.xml><?xml version="1.0" encoding="utf-8"?>
 <ct:contentTypeSchema xmlns:ct="http://schemas.microsoft.com/office/2006/metadata/contentType" xmlns:ma="http://schemas.microsoft.com/office/2006/metadata/properties/metaAttributes" ct:_="" ma:_="" ma:contentTypeName="Document" ma:contentTypeID="0x010100C67EE4F701BAD649A763E7A0DE880176" ma:contentTypeVersion="0" ma:contentTypeDescription="Create a new document." ma:contentTypeScope="" ma:versionID="87a24148261dbce20c297b6d320f44ce">
   <xsd:schema xmlns:xsd="http://www.w3.org/2001/XMLSchema" xmlns:p="http://schemas.microsoft.com/office/2006/metadata/properties" targetNamespace="http://schemas.microsoft.com/office/2006/metadata/properties" ma:root="true" ma:fieldsID="e8169617fb8cad36348bbb5280768497">
     <xsd:element name="properties">
@@ -8924,6 +8922,15 @@
 </ct:contentTypeSchema>
 </file>
 
+<file path=customXml/item2.xml><?xml version="1.0" encoding="utf-8"?>
+<?mso-contentType ?>
+<FormTemplates xmlns="http://schemas.microsoft.com/sharepoint/v3/contenttype/forms">
+  <Display>DocumentLibraryForm</Display>
+  <Edit>DocumentLibraryForm</Edit>
+  <New>DocumentLibraryForm</New>
+</FormTemplates>
+</file>
+
 <file path=customXml/item3.xml><?xml version="1.0" encoding="utf-8"?>
 <p:properties xmlns:p="http://schemas.microsoft.com/office/2006/metadata/properties" xmlns:xsi="http://www.w3.org/2001/XMLSchema-instance">
   <documentManagement/>
@@ -8935,14 +8942,6 @@
 </file>
 
 <file path=customXml/itemProps1.xml><?xml version="1.0" encoding="utf-8"?>
-<ds:datastoreItem xmlns:ds="http://schemas.openxmlformats.org/officeDocument/2006/customXml" ds:itemID="{A0D98242-DE2B-4678-90B2-B7FF4D367546}">
-  <ds:schemaRefs>
-    <ds:schemaRef ds:uri="http://schemas.microsoft.com/sharepoint/v3/contenttype/forms"/>
-  </ds:schemaRefs>
-</ds:datastoreItem>
-</file>
-
-<file path=customXml/itemProps2.xml><?xml version="1.0" encoding="utf-8"?>
 <ds:datastoreItem xmlns:ds="http://schemas.openxmlformats.org/officeDocument/2006/customXml" ds:itemID="{F65D5479-5BBC-452E-A320-5BA29F7CFF23}">
   <ds:schemaRefs>
     <ds:schemaRef ds:uri="http://schemas.microsoft.com/office/2006/metadata/contentType"/>
@@ -8957,6 +8956,14 @@
 </ds:datastoreItem>
 </file>
 
+<file path=customXml/itemProps2.xml><?xml version="1.0" encoding="utf-8"?>
+<ds:datastoreItem xmlns:ds="http://schemas.openxmlformats.org/officeDocument/2006/customXml" ds:itemID="{A0D98242-DE2B-4678-90B2-B7FF4D367546}">
+  <ds:schemaRefs>
+    <ds:schemaRef ds:uri="http://schemas.microsoft.com/sharepoint/v3/contenttype/forms"/>
+  </ds:schemaRefs>
+</ds:datastoreItem>
+</file>
+
 <file path=customXml/itemProps3.xml><?xml version="1.0" encoding="utf-8"?>
 <ds:datastoreItem xmlns:ds="http://schemas.openxmlformats.org/officeDocument/2006/customXml" ds:itemID="{12A4814F-B824-41FB-B168-AB5394E0FBF4}">
   <ds:schemaRefs>
@@ -8966,7 +8973,7 @@
 </file>
 
 <file path=customXml/itemProps4.xml><?xml version="1.0" encoding="utf-8"?>
-<ds:datastoreItem xmlns:ds="http://schemas.openxmlformats.org/officeDocument/2006/customXml" ds:itemID="{25ED99A8-3575-4882-8E85-D0771084BC1B}">
+<ds:datastoreItem xmlns:ds="http://schemas.openxmlformats.org/officeDocument/2006/customXml" ds:itemID="{2B4124B6-2CF3-4DE6-9650-3968842F4F54}">
   <ds:schemaRefs>
     <ds:schemaRef ds:uri="http://schemas.openxmlformats.org/officeDocument/2006/bibliography"/>
   </ds:schemaRefs>

</xml_diff>